<commit_message>
Differentiated click and hold
</commit_message>
<xml_diff>
--- a/DevLog.docx
+++ b/DevLog.docx
@@ -52,7 +52,46 @@
           <w:sz w:val="28"/>
           <w:szCs w:val="28"/>
         </w:rPr>
-        <w:t>Created the log. Continued working on the pour prototype. Spent a few hours attempting multiple solutions to create the cursor system I ended up with. It has click and hold functionality right now, need to work on adding a click function (using deltaTime to space it out, probably). The keg, tray, and cup are all interactable.</w:t>
+        <w:t xml:space="preserve">Created the log. Continued working on the pour prototype. Spent a few hours attempting multiple solutions to create the cursor system I ended up with. It has click and hold functionality right now, need to work on adding a click function (using </w:t>
+      </w:r>
+      <w:proofErr w:type="spellStart"/>
+      <w:r>
+        <w:rPr>
+          <w:sz w:val="28"/>
+          <w:szCs w:val="28"/>
+        </w:rPr>
+        <w:t>deltaTime</w:t>
+      </w:r>
+      <w:proofErr w:type="spellEnd"/>
+      <w:r>
+        <w:rPr>
+          <w:sz w:val="28"/>
+          <w:szCs w:val="28"/>
+        </w:rPr>
+        <w:t xml:space="preserve"> to space it out, probably). The keg, tray, and cup are all interactable.</w:t>
+      </w:r>
+    </w:p>
+    <w:p>
+      <w:pPr>
+        <w:rPr>
+          <w:sz w:val="28"/>
+          <w:szCs w:val="28"/>
+        </w:rPr>
+      </w:pPr>
+    </w:p>
+    <w:p>
+      <w:pPr>
+        <w:rPr>
+          <w:sz w:val="28"/>
+          <w:szCs w:val="28"/>
+        </w:rPr>
+      </w:pPr>
+      <w:r>
+        <w:rPr>
+          <w:sz w:val="28"/>
+          <w:szCs w:val="28"/>
+        </w:rPr>
+        <w:t>Differentiated click and hold !</w:t>
       </w:r>
     </w:p>
     <w:sectPr>

</xml_diff>

<commit_message>
Cup moves to tray when clicked
</commit_message>
<xml_diff>
--- a/DevLog.docx
+++ b/DevLog.docx
@@ -52,23 +52,7 @@
           <w:sz w:val="28"/>
           <w:szCs w:val="28"/>
         </w:rPr>
-        <w:t xml:space="preserve">Created the log. Continued working on the pour prototype. Spent a few hours attempting multiple solutions to create the cursor system I ended up with. It has click and hold functionality right now, need to work on adding a click function (using </w:t>
-      </w:r>
-      <w:proofErr w:type="spellStart"/>
-      <w:r>
-        <w:rPr>
-          <w:sz w:val="28"/>
-          <w:szCs w:val="28"/>
-        </w:rPr>
-        <w:t>deltaTime</w:t>
-      </w:r>
-      <w:proofErr w:type="spellEnd"/>
-      <w:r>
-        <w:rPr>
-          <w:sz w:val="28"/>
-          <w:szCs w:val="28"/>
-        </w:rPr>
-        <w:t xml:space="preserve"> to space it out, probably). The keg, tray, and cup are all interactable.</w:t>
+        <w:t>Created the log. Continued working on the pour prototype. Spent a few hours attempting multiple solutions to create the cursor system I ended up with. It has click and hold functionality right now, need to work on adding a click function (using deltaTime to space it out, probably). The keg, tray, and cup are all interactable.</w:t>
       </w:r>
     </w:p>
     <w:p>
@@ -91,7 +75,14 @@
           <w:sz w:val="28"/>
           <w:szCs w:val="28"/>
         </w:rPr>
-        <w:t>Differentiated click and hold !</w:t>
+        <w:t>Differentiated click and hold</w:t>
+      </w:r>
+      <w:r>
+        <w:rPr>
+          <w:sz w:val="28"/>
+          <w:szCs w:val="28"/>
+        </w:rPr>
+        <w:t>. Cup now moves to tray when clicked.</w:t>
       </w:r>
     </w:p>
     <w:sectPr>

</xml_diff>

<commit_message>
Set up camera system
</commit_message>
<xml_diff>
--- a/DevLog.docx
+++ b/DevLog.docx
@@ -151,6 +151,80 @@
           <w:szCs w:val="28"/>
         </w:rPr>
         <w:t>Keg now checks if tray contains cup when clicked.</w:t>
+      </w:r>
+    </w:p>
+    <w:p>
+      <w:pPr>
+        <w:rPr>
+          <w:sz w:val="28"/>
+          <w:szCs w:val="28"/>
+        </w:rPr>
+      </w:pPr>
+    </w:p>
+    <w:p>
+      <w:pPr>
+        <w:rPr>
+          <w:sz w:val="28"/>
+          <w:szCs w:val="28"/>
+        </w:rPr>
+      </w:pPr>
+      <w:r>
+        <w:rPr>
+          <w:b/>
+          <w:bCs/>
+          <w:sz w:val="28"/>
+          <w:szCs w:val="28"/>
+        </w:rPr>
+        <w:t>February 26</w:t>
+      </w:r>
+      <w:r>
+        <w:rPr>
+          <w:b/>
+          <w:bCs/>
+          <w:sz w:val="28"/>
+          <w:szCs w:val="28"/>
+          <w:vertAlign w:val="superscript"/>
+        </w:rPr>
+        <w:t>th</w:t>
+      </w:r>
+      <w:r>
+        <w:rPr>
+          <w:b/>
+          <w:bCs/>
+          <w:sz w:val="28"/>
+          <w:szCs w:val="28"/>
+        </w:rPr>
+        <w:t>:</w:t>
+      </w:r>
+    </w:p>
+    <w:p>
+      <w:pPr>
+        <w:rPr>
+          <w:sz w:val="28"/>
+          <w:szCs w:val="28"/>
+        </w:rPr>
+      </w:pPr>
+      <w:r>
+        <w:rPr>
+          <w:sz w:val="28"/>
+          <w:szCs w:val="28"/>
+        </w:rPr>
+        <w:t>Camera system set up, can swap between states. Current states include main and keg, but more can be added as needed.</w:t>
+      </w:r>
+    </w:p>
+    <w:p>
+      <w:pPr>
+        <w:rPr>
+          <w:sz w:val="28"/>
+          <w:szCs w:val="28"/>
+        </w:rPr>
+      </w:pPr>
+      <w:r>
+        <w:rPr>
+          <w:sz w:val="28"/>
+          <w:szCs w:val="28"/>
+        </w:rPr>
+        <w:t>Cup will need to be dragged to location under tap?</w:t>
       </w:r>
     </w:p>
     <w:sectPr>

</xml_diff>